<commit_message>
Added appendix for the WBS picture.
</commit_message>
<xml_diff>
--- a/WBS.docx
+++ b/WBS.docx
@@ -36,6 +36,9 @@
     <w:p>
       <w:r>
         <w:t xml:space="preserve">The detailed work breakdown structure is shown on Figure 1. </w:t>
+      </w:r>
+      <w:r>
+        <w:t xml:space="preserve"> Appendix A shows the WBS in larger format in landscape mode.</w:t>
       </w:r>
     </w:p>
     <w:p/>
@@ -133,376 +136,480 @@
       <w:r>
         <w:t>.</w:t>
       </w:r>
+    </w:p>
+    <w:p/>
+    <w:p>
+      <w:pPr>
+        <w:pStyle w:val="ListParagraph"/>
+        <w:numPr>
+          <w:ilvl w:val="0"/>
+          <w:numId w:val="1"/>
+        </w:numPr>
+      </w:pPr>
+      <w:r>
+        <w:t xml:space="preserve">Finance Portal 2.0 project </w:t>
+      </w:r>
+    </w:p>
+    <w:p>
+      <w:pPr>
+        <w:pStyle w:val="ListParagraph"/>
+        <w:numPr>
+          <w:ilvl w:val="1"/>
+          <w:numId w:val="2"/>
+        </w:numPr>
+      </w:pPr>
+      <w:r>
+        <w:t>Initialization</w:t>
+      </w:r>
+    </w:p>
+    <w:p>
+      <w:pPr>
+        <w:pStyle w:val="ListParagraph"/>
+        <w:numPr>
+          <w:ilvl w:val="2"/>
+          <w:numId w:val="2"/>
+        </w:numPr>
+      </w:pPr>
+      <w:r>
+        <w:t>Project proposal</w:t>
+      </w:r>
+    </w:p>
+    <w:p>
+      <w:pPr>
+        <w:pStyle w:val="ListParagraph"/>
+        <w:numPr>
+          <w:ilvl w:val="2"/>
+          <w:numId w:val="2"/>
+        </w:numPr>
+      </w:pPr>
+      <w:r>
+        <w:t>Feasibility study</w:t>
+      </w:r>
+    </w:p>
+    <w:p>
+      <w:pPr>
+        <w:pStyle w:val="ListParagraph"/>
+        <w:numPr>
+          <w:ilvl w:val="1"/>
+          <w:numId w:val="2"/>
+        </w:numPr>
+      </w:pPr>
+      <w:r>
+        <w:t xml:space="preserve">Planning </w:t>
+      </w:r>
+    </w:p>
+    <w:p>
+      <w:pPr>
+        <w:pStyle w:val="ListParagraph"/>
+        <w:numPr>
+          <w:ilvl w:val="2"/>
+          <w:numId w:val="2"/>
+        </w:numPr>
+      </w:pPr>
+      <w:r>
+        <w:t>Project management plan</w:t>
+      </w:r>
+    </w:p>
+    <w:p>
+      <w:pPr>
+        <w:pStyle w:val="ListParagraph"/>
+        <w:numPr>
+          <w:ilvl w:val="2"/>
+          <w:numId w:val="2"/>
+        </w:numPr>
+      </w:pPr>
+      <w:r>
+        <w:t>Software requirements specification</w:t>
+      </w:r>
+    </w:p>
+    <w:p>
+      <w:pPr>
+        <w:pStyle w:val="ListParagraph"/>
+        <w:numPr>
+          <w:ilvl w:val="1"/>
+          <w:numId w:val="2"/>
+        </w:numPr>
+      </w:pPr>
+      <w:r>
+        <w:t xml:space="preserve">Execution and control </w:t>
+      </w:r>
+    </w:p>
+    <w:p>
+      <w:pPr>
+        <w:pStyle w:val="ListParagraph"/>
+        <w:numPr>
+          <w:ilvl w:val="2"/>
+          <w:numId w:val="2"/>
+        </w:numPr>
+      </w:pPr>
+      <w:r>
+        <w:t>Software design</w:t>
+      </w:r>
+    </w:p>
+    <w:p>
+      <w:pPr>
+        <w:pStyle w:val="ListParagraph"/>
+        <w:numPr>
+          <w:ilvl w:val="3"/>
+          <w:numId w:val="2"/>
+        </w:numPr>
+      </w:pPr>
+      <w:r>
+        <w:t>Implementation concept</w:t>
+      </w:r>
+    </w:p>
+    <w:p>
+      <w:pPr>
+        <w:pStyle w:val="ListParagraph"/>
+        <w:numPr>
+          <w:ilvl w:val="2"/>
+          <w:numId w:val="2"/>
+        </w:numPr>
+      </w:pPr>
+      <w:r>
+        <w:t>Technical setup</w:t>
+      </w:r>
+    </w:p>
+    <w:p>
+      <w:pPr>
+        <w:pStyle w:val="ListParagraph"/>
+        <w:numPr>
+          <w:ilvl w:val="3"/>
+          <w:numId w:val="2"/>
+        </w:numPr>
+      </w:pPr>
+      <w:r>
+        <w:t>DevOps setup</w:t>
+      </w:r>
+    </w:p>
+    <w:p>
+      <w:pPr>
+        <w:pStyle w:val="ListParagraph"/>
+        <w:numPr>
+          <w:ilvl w:val="3"/>
+          <w:numId w:val="2"/>
+        </w:numPr>
+      </w:pPr>
+      <w:r>
+        <w:t>Database setup</w:t>
+      </w:r>
+    </w:p>
+    <w:p>
+      <w:pPr>
+        <w:pStyle w:val="ListParagraph"/>
+        <w:numPr>
+          <w:ilvl w:val="3"/>
+          <w:numId w:val="2"/>
+        </w:numPr>
+      </w:pPr>
+      <w:r>
+        <w:t>Backend setup</w:t>
+      </w:r>
+    </w:p>
+    <w:p>
+      <w:pPr>
+        <w:pStyle w:val="ListParagraph"/>
+        <w:numPr>
+          <w:ilvl w:val="3"/>
+          <w:numId w:val="2"/>
+        </w:numPr>
+      </w:pPr>
+      <w:r>
+        <w:t>Frontend setup</w:t>
+      </w:r>
+    </w:p>
+    <w:p>
+      <w:pPr>
+        <w:pStyle w:val="ListParagraph"/>
+        <w:numPr>
+          <w:ilvl w:val="3"/>
+          <w:numId w:val="2"/>
+        </w:numPr>
+      </w:pPr>
+      <w:r>
+        <w:t>Test plan setup</w:t>
+      </w:r>
+    </w:p>
+    <w:p>
+      <w:pPr>
+        <w:pStyle w:val="ListParagraph"/>
+        <w:numPr>
+          <w:ilvl w:val="3"/>
+          <w:numId w:val="2"/>
+        </w:numPr>
+      </w:pPr>
+      <w:r>
+        <w:t>Project management tools setup</w:t>
+      </w:r>
+    </w:p>
+    <w:p>
+      <w:pPr>
+        <w:pStyle w:val="ListParagraph"/>
+        <w:numPr>
+          <w:ilvl w:val="2"/>
+          <w:numId w:val="2"/>
+        </w:numPr>
+      </w:pPr>
+      <w:r>
+        <w:t>Features implementation</w:t>
+      </w:r>
+    </w:p>
+    <w:p>
+      <w:pPr>
+        <w:pStyle w:val="ListParagraph"/>
+        <w:numPr>
+          <w:ilvl w:val="3"/>
+          <w:numId w:val="2"/>
+        </w:numPr>
+      </w:pPr>
+      <w:r>
+        <w:t>Customer personal data</w:t>
+      </w:r>
+    </w:p>
+    <w:p>
+      <w:pPr>
+        <w:pStyle w:val="ListParagraph"/>
+        <w:numPr>
+          <w:ilvl w:val="3"/>
+          <w:numId w:val="2"/>
+        </w:numPr>
+      </w:pPr>
+      <w:r>
+        <w:t>Customer wills and contracts</w:t>
+      </w:r>
+    </w:p>
+    <w:p>
+      <w:pPr>
+        <w:pStyle w:val="ListParagraph"/>
+        <w:numPr>
+          <w:ilvl w:val="3"/>
+          <w:numId w:val="2"/>
+        </w:numPr>
+      </w:pPr>
+      <w:r>
+        <w:t>Customer insurances</w:t>
+      </w:r>
+    </w:p>
+    <w:p>
+      <w:pPr>
+        <w:pStyle w:val="ListParagraph"/>
+        <w:numPr>
+          <w:ilvl w:val="3"/>
+          <w:numId w:val="2"/>
+        </w:numPr>
+      </w:pPr>
+      <w:r>
+        <w:t>Customer taxes</w:t>
+      </w:r>
+    </w:p>
+    <w:p>
+      <w:pPr>
+        <w:pStyle w:val="ListParagraph"/>
+        <w:numPr>
+          <w:ilvl w:val="3"/>
+          <w:numId w:val="2"/>
+        </w:numPr>
+      </w:pPr>
+      <w:r>
+        <w:t>Real estates and mortgages</w:t>
+      </w:r>
+    </w:p>
+    <w:p>
+      <w:pPr>
+        <w:pStyle w:val="ListParagraph"/>
+        <w:numPr>
+          <w:ilvl w:val="3"/>
+          <w:numId w:val="2"/>
+        </w:numPr>
+      </w:pPr>
+      <w:r>
+        <w:t>Payment orders</w:t>
+      </w:r>
+    </w:p>
+    <w:p>
+      <w:pPr>
+        <w:pStyle w:val="ListParagraph"/>
+        <w:numPr>
+          <w:ilvl w:val="3"/>
+          <w:numId w:val="2"/>
+        </w:numPr>
+      </w:pPr>
+      <w:r>
+        <w:lastRenderedPageBreak/>
+        <w:t>Card limits and geo blocking</w:t>
+      </w:r>
+    </w:p>
+    <w:p>
+      <w:pPr>
+        <w:pStyle w:val="ListParagraph"/>
+        <w:numPr>
+          <w:ilvl w:val="1"/>
+          <w:numId w:val="2"/>
+        </w:numPr>
+      </w:pPr>
+      <w:r>
+        <w:t>Closure</w:t>
+      </w:r>
+    </w:p>
+    <w:p>
+      <w:pPr>
+        <w:pStyle w:val="ListParagraph"/>
+        <w:numPr>
+          <w:ilvl w:val="2"/>
+          <w:numId w:val="2"/>
+        </w:numPr>
+      </w:pPr>
+      <w:r>
+        <w:t>Lessons learned</w:t>
+      </w:r>
+    </w:p>
+    <w:p>
+      <w:pPr>
+        <w:pStyle w:val="ListParagraph"/>
+        <w:numPr>
+          <w:ilvl w:val="2"/>
+          <w:numId w:val="2"/>
+        </w:numPr>
+      </w:pPr>
+      <w:r>
+        <w:t>Software design document</w:t>
+      </w:r>
+    </w:p>
+    <w:p>
+      <w:pPr>
+        <w:pStyle w:val="ListParagraph"/>
+        <w:numPr>
+          <w:ilvl w:val="2"/>
+          <w:numId w:val="2"/>
+        </w:numPr>
+      </w:pPr>
+      <w:r>
+        <w:t>Production release</w:t>
+      </w:r>
+    </w:p>
+    <w:p>
+      <w:pPr>
+        <w:pStyle w:val="ListParagraph"/>
+        <w:numPr>
+          <w:ilvl w:val="2"/>
+          <w:numId w:val="2"/>
+        </w:numPr>
+      </w:pPr>
+      <w:r>
+        <w:t>Acceptance testing</w:t>
+      </w:r>
+    </w:p>
+    <w:p/>
+    <w:p>
+      <w:r>
+        <w:t xml:space="preserve">Each of the points under 1.3.3 Features implementation include: backend development, frontend development, regression testing.  </w:t>
+      </w:r>
+    </w:p>
+    <w:p/>
+    <w:p>
+      <w:pPr>
+        <w:spacing w:after="160" w:line="259" w:lineRule="auto"/>
+      </w:pPr>
+      <w:r>
+        <w:br w:type="page"/>
+      </w:r>
+    </w:p>
+    <w:p>
+      <w:pPr>
+        <w:pStyle w:val="Heading1"/>
+        <w:jc w:val="left"/>
+        <w:rPr>
+          <w:rFonts w:asciiTheme="minorHAnsi" w:hAnsiTheme="minorHAnsi"/>
+          <w:smallCaps/>
+          <w:sz w:val="28"/>
+          <w:szCs w:val="28"/>
+        </w:rPr>
+      </w:pPr>
+      <w:r>
+        <w:rPr>
+          <w:rFonts w:asciiTheme="minorHAnsi" w:hAnsiTheme="minorHAnsi"/>
+          <w:smallCaps/>
+          <w:sz w:val="28"/>
+          <w:szCs w:val="28"/>
+        </w:rPr>
+        <w:lastRenderedPageBreak/>
+        <w:t>Appendix A</w:t>
+      </w:r>
+      <w:r>
+        <w:rPr>
+          <w:rFonts w:asciiTheme="minorHAnsi" w:hAnsiTheme="minorHAnsi"/>
+          <w:smallCaps/>
+          <w:sz w:val="28"/>
+          <w:szCs w:val="28"/>
+        </w:rPr>
+        <w:t xml:space="preserve"> </w:t>
+      </w:r>
+    </w:p>
+    <w:p>
+      <w:r>
+        <w:t xml:space="preserve">Work breakdown structure in larger format. </w:t>
+      </w:r>
+    </w:p>
+    <w:p/>
+    <w:p>
+      <w:pPr>
+        <w:spacing w:after="160" w:line="259" w:lineRule="auto"/>
+      </w:pPr>
+      <w:r>
+        <w:rPr>
+          <w:noProof/>
+        </w:rPr>
+        <w:drawing>
+          <wp:inline distT="0" distB="0" distL="0" distR="0" wp14:anchorId="33F9E44C" wp14:editId="2160709A">
+            <wp:extent cx="8159550" cy="3839210"/>
+            <wp:effectExtent l="7303" t="0" r="1587" b="1588"/>
+            <wp:docPr id="1" name="Picture 1"/>
+            <wp:cNvGraphicFramePr>
+              <a:graphicFrameLocks xmlns:a="http://schemas.openxmlformats.org/drawingml/2006/main" noChangeAspect="1"/>
+            </wp:cNvGraphicFramePr>
+            <a:graphic xmlns:a="http://schemas.openxmlformats.org/drawingml/2006/main">
+              <a:graphicData uri="http://schemas.openxmlformats.org/drawingml/2006/picture">
+                <pic:pic xmlns:pic="http://schemas.openxmlformats.org/drawingml/2006/picture">
+                  <pic:nvPicPr>
+                    <pic:cNvPr id="0" name="Picture 1"/>
+                    <pic:cNvPicPr>
+                      <a:picLocks noChangeAspect="1" noChangeArrowheads="1"/>
+                    </pic:cNvPicPr>
+                  </pic:nvPicPr>
+                  <pic:blipFill>
+                    <a:blip r:embed="rId8">
+                      <a:extLst>
+                        <a:ext uri="{28A0092B-C50C-407E-A947-70E740481C1C}">
+                          <a14:useLocalDpi xmlns:a14="http://schemas.microsoft.com/office/drawing/2010/main" val="0"/>
+                        </a:ext>
+                      </a:extLst>
+                    </a:blip>
+                    <a:srcRect/>
+                    <a:stretch>
+                      <a:fillRect/>
+                    </a:stretch>
+                  </pic:blipFill>
+                  <pic:spPr bwMode="auto">
+                    <a:xfrm rot="16200000">
+                      <a:off x="0" y="0"/>
+                      <a:ext cx="8186176" cy="3851738"/>
+                    </a:xfrm>
+                    <a:prstGeom prst="rect">
+                      <a:avLst/>
+                    </a:prstGeom>
+                    <a:noFill/>
+                    <a:ln>
+                      <a:noFill/>
+                    </a:ln>
+                  </pic:spPr>
+                </pic:pic>
+              </a:graphicData>
+            </a:graphic>
+          </wp:inline>
+        </w:drawing>
+      </w:r>
       <w:bookmarkStart w:id="0" w:name="_GoBack"/>
       <w:bookmarkEnd w:id="0"/>
-    </w:p>
-    <w:p/>
-    <w:p>
-      <w:pPr>
-        <w:pStyle w:val="ListParagraph"/>
-        <w:numPr>
-          <w:ilvl w:val="0"/>
-          <w:numId w:val="1"/>
-        </w:numPr>
-      </w:pPr>
-      <w:r>
-        <w:t xml:space="preserve">Finance Portal 2.0 project </w:t>
-      </w:r>
-    </w:p>
-    <w:p>
-      <w:pPr>
-        <w:pStyle w:val="ListParagraph"/>
-        <w:numPr>
-          <w:ilvl w:val="1"/>
-          <w:numId w:val="2"/>
-        </w:numPr>
-      </w:pPr>
-      <w:r>
-        <w:t>Initialization</w:t>
-      </w:r>
-    </w:p>
-    <w:p>
-      <w:pPr>
-        <w:pStyle w:val="ListParagraph"/>
-        <w:numPr>
-          <w:ilvl w:val="2"/>
-          <w:numId w:val="2"/>
-        </w:numPr>
-      </w:pPr>
-      <w:r>
-        <w:t>Project proposal</w:t>
-      </w:r>
-    </w:p>
-    <w:p>
-      <w:pPr>
-        <w:pStyle w:val="ListParagraph"/>
-        <w:numPr>
-          <w:ilvl w:val="2"/>
-          <w:numId w:val="2"/>
-        </w:numPr>
-      </w:pPr>
-      <w:r>
-        <w:t>Feasibility study</w:t>
-      </w:r>
-    </w:p>
-    <w:p>
-      <w:pPr>
-        <w:pStyle w:val="ListParagraph"/>
-        <w:numPr>
-          <w:ilvl w:val="1"/>
-          <w:numId w:val="2"/>
-        </w:numPr>
-      </w:pPr>
-      <w:r>
-        <w:t xml:space="preserve">Planning </w:t>
-      </w:r>
-    </w:p>
-    <w:p>
-      <w:pPr>
-        <w:pStyle w:val="ListParagraph"/>
-        <w:numPr>
-          <w:ilvl w:val="2"/>
-          <w:numId w:val="2"/>
-        </w:numPr>
-      </w:pPr>
-      <w:r>
-        <w:t>Project management plan</w:t>
-      </w:r>
-    </w:p>
-    <w:p>
-      <w:pPr>
-        <w:pStyle w:val="ListParagraph"/>
-        <w:numPr>
-          <w:ilvl w:val="2"/>
-          <w:numId w:val="2"/>
-        </w:numPr>
-      </w:pPr>
-      <w:r>
-        <w:t>Software requirements specification</w:t>
-      </w:r>
-    </w:p>
-    <w:p>
-      <w:pPr>
-        <w:pStyle w:val="ListParagraph"/>
-        <w:numPr>
-          <w:ilvl w:val="1"/>
-          <w:numId w:val="2"/>
-        </w:numPr>
-      </w:pPr>
-      <w:r>
-        <w:t xml:space="preserve">Execution and control </w:t>
-      </w:r>
-    </w:p>
-    <w:p>
-      <w:pPr>
-        <w:pStyle w:val="ListParagraph"/>
-        <w:numPr>
-          <w:ilvl w:val="2"/>
-          <w:numId w:val="2"/>
-        </w:numPr>
-      </w:pPr>
-      <w:r>
-        <w:t>Software design</w:t>
-      </w:r>
-    </w:p>
-    <w:p>
-      <w:pPr>
-        <w:pStyle w:val="ListParagraph"/>
-        <w:numPr>
-          <w:ilvl w:val="3"/>
-          <w:numId w:val="2"/>
-        </w:numPr>
-      </w:pPr>
-      <w:r>
-        <w:t>Implementation concept</w:t>
-      </w:r>
-    </w:p>
-    <w:p>
-      <w:pPr>
-        <w:pStyle w:val="ListParagraph"/>
-        <w:numPr>
-          <w:ilvl w:val="2"/>
-          <w:numId w:val="2"/>
-        </w:numPr>
-      </w:pPr>
-      <w:r>
-        <w:t>Technical setup</w:t>
-      </w:r>
-    </w:p>
-    <w:p>
-      <w:pPr>
-        <w:pStyle w:val="ListParagraph"/>
-        <w:numPr>
-          <w:ilvl w:val="3"/>
-          <w:numId w:val="2"/>
-        </w:numPr>
-      </w:pPr>
-      <w:r>
-        <w:t>DevOps setup</w:t>
-      </w:r>
-    </w:p>
-    <w:p>
-      <w:pPr>
-        <w:pStyle w:val="ListParagraph"/>
-        <w:numPr>
-          <w:ilvl w:val="3"/>
-          <w:numId w:val="2"/>
-        </w:numPr>
-      </w:pPr>
-      <w:r>
-        <w:t>Database setup</w:t>
-      </w:r>
-    </w:p>
-    <w:p>
-      <w:pPr>
-        <w:pStyle w:val="ListParagraph"/>
-        <w:numPr>
-          <w:ilvl w:val="3"/>
-          <w:numId w:val="2"/>
-        </w:numPr>
-      </w:pPr>
-      <w:r>
-        <w:t>Backend setup</w:t>
-      </w:r>
-    </w:p>
-    <w:p>
-      <w:pPr>
-        <w:pStyle w:val="ListParagraph"/>
-        <w:numPr>
-          <w:ilvl w:val="3"/>
-          <w:numId w:val="2"/>
-        </w:numPr>
-      </w:pPr>
-      <w:r>
-        <w:t>Frontend setup</w:t>
-      </w:r>
-    </w:p>
-    <w:p>
-      <w:pPr>
-        <w:pStyle w:val="ListParagraph"/>
-        <w:numPr>
-          <w:ilvl w:val="3"/>
-          <w:numId w:val="2"/>
-        </w:numPr>
-      </w:pPr>
-      <w:r>
-        <w:t>Test plan setup</w:t>
-      </w:r>
-    </w:p>
-    <w:p>
-      <w:pPr>
-        <w:pStyle w:val="ListParagraph"/>
-        <w:numPr>
-          <w:ilvl w:val="3"/>
-          <w:numId w:val="2"/>
-        </w:numPr>
-      </w:pPr>
-      <w:r>
-        <w:t>Project management tools setup</w:t>
-      </w:r>
-    </w:p>
-    <w:p>
-      <w:pPr>
-        <w:pStyle w:val="ListParagraph"/>
-        <w:numPr>
-          <w:ilvl w:val="2"/>
-          <w:numId w:val="2"/>
-        </w:numPr>
-      </w:pPr>
-      <w:r>
-        <w:t>Features implementation</w:t>
-      </w:r>
-    </w:p>
-    <w:p>
-      <w:pPr>
-        <w:pStyle w:val="ListParagraph"/>
-        <w:numPr>
-          <w:ilvl w:val="3"/>
-          <w:numId w:val="2"/>
-        </w:numPr>
-      </w:pPr>
-      <w:r>
-        <w:t>Customer personal data</w:t>
-      </w:r>
-    </w:p>
-    <w:p>
-      <w:pPr>
-        <w:pStyle w:val="ListParagraph"/>
-        <w:numPr>
-          <w:ilvl w:val="3"/>
-          <w:numId w:val="2"/>
-        </w:numPr>
-      </w:pPr>
-      <w:r>
-        <w:t>Customer wills and contracts</w:t>
-      </w:r>
-    </w:p>
-    <w:p>
-      <w:pPr>
-        <w:pStyle w:val="ListParagraph"/>
-        <w:numPr>
-          <w:ilvl w:val="3"/>
-          <w:numId w:val="2"/>
-        </w:numPr>
-      </w:pPr>
-      <w:r>
-        <w:t>Customer insurances</w:t>
-      </w:r>
-    </w:p>
-    <w:p>
-      <w:pPr>
-        <w:pStyle w:val="ListParagraph"/>
-        <w:numPr>
-          <w:ilvl w:val="3"/>
-          <w:numId w:val="2"/>
-        </w:numPr>
-      </w:pPr>
-      <w:r>
-        <w:t>Customer taxes</w:t>
-      </w:r>
-    </w:p>
-    <w:p>
-      <w:pPr>
-        <w:pStyle w:val="ListParagraph"/>
-        <w:numPr>
-          <w:ilvl w:val="3"/>
-          <w:numId w:val="2"/>
-        </w:numPr>
-      </w:pPr>
-      <w:r>
-        <w:t>Real estates and mortgages</w:t>
-      </w:r>
-    </w:p>
-    <w:p>
-      <w:pPr>
-        <w:pStyle w:val="ListParagraph"/>
-        <w:numPr>
-          <w:ilvl w:val="3"/>
-          <w:numId w:val="2"/>
-        </w:numPr>
-      </w:pPr>
-      <w:r>
-        <w:t>Payment orders</w:t>
-      </w:r>
-    </w:p>
-    <w:p>
-      <w:pPr>
-        <w:pStyle w:val="ListParagraph"/>
-        <w:numPr>
-          <w:ilvl w:val="3"/>
-          <w:numId w:val="2"/>
-        </w:numPr>
-      </w:pPr>
-      <w:r>
-        <w:t>Card limits and geo blocking</w:t>
-      </w:r>
-    </w:p>
-    <w:p>
-      <w:pPr>
-        <w:pStyle w:val="ListParagraph"/>
-        <w:numPr>
-          <w:ilvl w:val="1"/>
-          <w:numId w:val="2"/>
-        </w:numPr>
-      </w:pPr>
-      <w:r>
-        <w:lastRenderedPageBreak/>
-        <w:t>Closure</w:t>
-      </w:r>
-    </w:p>
-    <w:p>
-      <w:pPr>
-        <w:pStyle w:val="ListParagraph"/>
-        <w:numPr>
-          <w:ilvl w:val="2"/>
-          <w:numId w:val="2"/>
-        </w:numPr>
-      </w:pPr>
-      <w:r>
-        <w:t>Lessons learned</w:t>
-      </w:r>
-    </w:p>
-    <w:p>
-      <w:pPr>
-        <w:pStyle w:val="ListParagraph"/>
-        <w:numPr>
-          <w:ilvl w:val="2"/>
-          <w:numId w:val="2"/>
-        </w:numPr>
-      </w:pPr>
-      <w:r>
-        <w:t>Software design document</w:t>
-      </w:r>
-    </w:p>
-    <w:p>
-      <w:pPr>
-        <w:pStyle w:val="ListParagraph"/>
-        <w:numPr>
-          <w:ilvl w:val="2"/>
-          <w:numId w:val="2"/>
-        </w:numPr>
-      </w:pPr>
-      <w:r>
-        <w:t>Production release</w:t>
-      </w:r>
-    </w:p>
-    <w:p>
-      <w:pPr>
-        <w:pStyle w:val="ListParagraph"/>
-        <w:numPr>
-          <w:ilvl w:val="2"/>
-          <w:numId w:val="2"/>
-        </w:numPr>
-      </w:pPr>
-      <w:r>
-        <w:t>Acceptance testing</w:t>
-      </w:r>
-    </w:p>
-    <w:p/>
-    <w:p>
-      <w:r>
-        <w:t xml:space="preserve">Each of the points under 1.3.3 Features implementation include: backend development, frontend development, regression testing.  </w:t>
-      </w:r>
     </w:p>
     <w:sectPr>
       <w:pgSz w:w="11906" w:h="16838"/>

</xml_diff>

<commit_message>
Changed WBS and phases.
</commit_message>
<xml_diff>
--- a/WBS.docx
+++ b/WBS.docx
@@ -32,10 +32,7 @@
         <w:t xml:space="preserve"> The WBS provided in this document is created with both processes and deliverables.</w:t>
       </w:r>
     </w:p>
-    <w:p>
-      <w:bookmarkStart w:id="0" w:name="_GoBack"/>
-      <w:bookmarkEnd w:id="0"/>
-    </w:p>
+    <w:p/>
     <w:p>
       <w:r>
         <w:t xml:space="preserve">The detailed work breakdown structure is shown on Figure 1. </w:t>
@@ -44,15 +41,7 @@
         <w:t xml:space="preserve"> Appendix A shows the WBS in larger format in landscape mode.</w:t>
       </w:r>
       <w:r>
-        <w:t xml:space="preserve"> The work packages are the leaves of the </w:t>
-      </w:r>
-      <w:proofErr w:type="gramStart"/>
-      <w:r>
-        <w:t>WBS</w:t>
-      </w:r>
-      <w:proofErr w:type="gramEnd"/>
-      <w:r>
-        <w:t xml:space="preserve"> and they are noted in yellow on the picture.</w:t>
+        <w:t xml:space="preserve"> The work packages are the leaves of the WBS and they are noted in yellow on the picture.</w:t>
       </w:r>
     </w:p>
     <w:p/>
@@ -65,10 +54,10 @@
           <w:noProof/>
         </w:rPr>
         <w:drawing>
-          <wp:inline distT="0" distB="0" distL="0" distR="0" wp14:anchorId="07E59597" wp14:editId="6B746B24">
-            <wp:extent cx="6210300" cy="1958340"/>
-            <wp:effectExtent l="0" t="0" r="0" b="3810"/>
-            <wp:docPr id="2" name="Picture 2"/>
+          <wp:inline distT="0" distB="0" distL="0" distR="0" wp14:anchorId="25ECB0EA" wp14:editId="35E13165">
+            <wp:extent cx="6149573" cy="1158240"/>
+            <wp:effectExtent l="0" t="0" r="3810" b="3810"/>
+            <wp:docPr id="3" name="Picture 3"/>
             <wp:cNvGraphicFramePr>
               <a:graphicFrameLocks xmlns:a="http://schemas.openxmlformats.org/drawingml/2006/main" noChangeAspect="1"/>
             </wp:cNvGraphicFramePr>
@@ -76,7 +65,7 @@
               <a:graphicData uri="http://schemas.openxmlformats.org/drawingml/2006/picture">
                 <pic:pic xmlns:pic="http://schemas.openxmlformats.org/drawingml/2006/picture">
                   <pic:nvPicPr>
-                    <pic:cNvPr id="0" name="Picture 3"/>
+                    <pic:cNvPr id="0" name="Picture 1"/>
                     <pic:cNvPicPr>
                       <a:picLocks noChangeAspect="1" noChangeArrowheads="1"/>
                     </pic:cNvPicPr>
@@ -97,7 +86,7 @@
                   <pic:spPr bwMode="auto">
                     <a:xfrm>
                       <a:off x="0" y="0"/>
-                      <a:ext cx="6232664" cy="1965392"/>
+                      <a:ext cx="6153215" cy="1158926"/>
                     </a:xfrm>
                     <a:prstGeom prst="rect">
                       <a:avLst/>
@@ -173,7 +162,7 @@
         </w:numPr>
       </w:pPr>
       <w:r>
-        <w:t>Initialization</w:t>
+        <w:t>System concept phase</w:t>
       </w:r>
     </w:p>
     <w:p>
@@ -185,7 +174,7 @@
         </w:numPr>
       </w:pPr>
       <w:r>
-        <w:t>Project proposal</w:t>
+        <w:t>Chatter document</w:t>
       </w:r>
     </w:p>
     <w:p>
@@ -269,7 +258,7 @@
         </w:numPr>
       </w:pPr>
       <w:r>
-        <w:t>Implementation concept</w:t>
+        <w:t>Software design document</w:t>
       </w:r>
     </w:p>
     <w:p>
@@ -365,7 +354,7 @@
         </w:numPr>
       </w:pPr>
       <w:r>
-        <w:t>Features implementation</w:t>
+        <w:t>Implementation and testing</w:t>
       </w:r>
     </w:p>
     <w:p>
@@ -437,20 +426,56 @@
         </w:numPr>
       </w:pPr>
       <w:r>
+        <w:t>Payment orders</w:t>
+      </w:r>
+    </w:p>
+    <w:p>
+      <w:pPr>
+        <w:pStyle w:val="ListParagraph"/>
+        <w:numPr>
+          <w:ilvl w:val="3"/>
+          <w:numId w:val="2"/>
+        </w:numPr>
+      </w:pPr>
+      <w:r>
+        <w:t>Card limits and geo blocking</w:t>
+      </w:r>
+    </w:p>
+    <w:p>
+      <w:pPr>
+        <w:pStyle w:val="ListParagraph"/>
+        <w:numPr>
+          <w:ilvl w:val="2"/>
+          <w:numId w:val="2"/>
+        </w:numPr>
+      </w:pPr>
+      <w:r>
+        <w:t>Product verification and testing</w:t>
+      </w:r>
+    </w:p>
+    <w:p>
+      <w:pPr>
+        <w:pStyle w:val="ListParagraph"/>
+        <w:numPr>
+          <w:ilvl w:val="3"/>
+          <w:numId w:val="2"/>
+        </w:numPr>
+      </w:pPr>
+      <w:r>
+        <w:t>Release product version</w:t>
+      </w:r>
+    </w:p>
+    <w:p>
+      <w:pPr>
+        <w:pStyle w:val="ListParagraph"/>
+        <w:numPr>
+          <w:ilvl w:val="3"/>
+          <w:numId w:val="2"/>
+        </w:numPr>
+      </w:pPr>
+      <w:r>
         <w:lastRenderedPageBreak/>
-        <w:t>Payment orders</w:t>
-      </w:r>
-    </w:p>
-    <w:p>
-      <w:pPr>
-        <w:pStyle w:val="ListParagraph"/>
-        <w:numPr>
-          <w:ilvl w:val="3"/>
-          <w:numId w:val="2"/>
-        </w:numPr>
-      </w:pPr>
-      <w:r>
-        <w:t>Card limits and geo blocking</w:t>
+        <w:t>Complete verification and acceptance testing</w:t>
       </w:r>
     </w:p>
     <w:p>
@@ -474,7 +499,7 @@
         </w:numPr>
       </w:pPr>
       <w:r>
-        <w:t>Lessons learned</w:t>
+        <w:t>Software delivery</w:t>
       </w:r>
     </w:p>
     <w:p>
@@ -486,7 +511,7 @@
         </w:numPr>
       </w:pPr>
       <w:r>
-        <w:t>Software design document</w:t>
+        <w:t xml:space="preserve">Software documentation </w:t>
       </w:r>
     </w:p>
     <w:p>
@@ -498,25 +523,21 @@
         </w:numPr>
       </w:pPr>
       <w:r>
-        <w:t>Production release</w:t>
-      </w:r>
-    </w:p>
-    <w:p>
-      <w:pPr>
-        <w:pStyle w:val="ListParagraph"/>
-        <w:numPr>
-          <w:ilvl w:val="2"/>
-          <w:numId w:val="2"/>
-        </w:numPr>
-      </w:pPr>
-      <w:r>
-        <w:t>Acceptance testing</w:t>
+        <w:t>User manual</w:t>
       </w:r>
     </w:p>
     <w:p/>
     <w:p>
       <w:r>
-        <w:t xml:space="preserve">Each of the points under 1.3.3 Features implementation include: backend development, frontend development, regression testing.  </w:t>
+        <w:t xml:space="preserve">Each of the points under 1.3.3 </w:t>
+      </w:r>
+      <w:r>
+        <w:t>Implementation and testing</w:t>
+      </w:r>
+      <w:bookmarkStart w:id="0" w:name="_GoBack"/>
+      <w:bookmarkEnd w:id="0"/>
+      <w:r>
+        <w:t xml:space="preserve"> include: backend development, frontend development, regression testing.  </w:t>
       </w:r>
     </w:p>
     <w:p/>
@@ -565,10 +586,10 @@
           <w:noProof/>
         </w:rPr>
         <w:drawing>
-          <wp:inline distT="0" distB="0" distL="0" distR="0" wp14:anchorId="33F9E44C" wp14:editId="2160709A">
-            <wp:extent cx="8159550" cy="3839210"/>
-            <wp:effectExtent l="7303" t="0" r="1587" b="1588"/>
-            <wp:docPr id="1" name="Picture 1"/>
+          <wp:inline distT="0" distB="0" distL="0" distR="0" wp14:anchorId="2CEDCB4F" wp14:editId="04D78F78">
+            <wp:extent cx="7976620" cy="1502355"/>
+            <wp:effectExtent l="0" t="1270" r="4445" b="4445"/>
+            <wp:docPr id="4" name="Picture 4"/>
             <wp:cNvGraphicFramePr>
               <a:graphicFrameLocks xmlns:a="http://schemas.openxmlformats.org/drawingml/2006/main" noChangeAspect="1"/>
             </wp:cNvGraphicFramePr>
@@ -576,13 +597,13 @@
               <a:graphicData uri="http://schemas.openxmlformats.org/drawingml/2006/picture">
                 <pic:pic xmlns:pic="http://schemas.openxmlformats.org/drawingml/2006/picture">
                   <pic:nvPicPr>
-                    <pic:cNvPr id="0" name="Picture 1"/>
+                    <pic:cNvPr id="0" name="Picture 3"/>
                     <pic:cNvPicPr>
                       <a:picLocks noChangeAspect="1" noChangeArrowheads="1"/>
                     </pic:cNvPicPr>
                   </pic:nvPicPr>
                   <pic:blipFill>
-                    <a:blip r:embed="rId8">
+                    <a:blip r:embed="rId8" cstate="print">
                       <a:extLst>
                         <a:ext uri="{28A0092B-C50C-407E-A947-70E740481C1C}">
                           <a14:useLocalDpi xmlns:a14="http://schemas.microsoft.com/office/drawing/2010/main" val="0"/>
@@ -597,7 +618,7 @@
                   <pic:spPr bwMode="auto">
                     <a:xfrm rot="16200000">
                       <a:off x="0" y="0"/>
-                      <a:ext cx="8186176" cy="3851738"/>
+                      <a:ext cx="8070713" cy="1520077"/>
                     </a:xfrm>
                     <a:prstGeom prst="rect">
                       <a:avLst/>

</xml_diff>